<commit_message>
History now stored in file
</commit_message>
<xml_diff>
--- a/design/DesignProcess.docx
+++ b/design/DesignProcess.docx
@@ -23,6 +23,11 @@
     <w:p>
       <w:r>
         <w:t>One problem is with picky eaters. We don’t want them to keep selecting new things because they dislike a whole category of food, like they won’t eat fish. An ability to get rid of certain categories of food that you don’t like was then considered as a solution to this.</w:t>
+      </w:r>
+    </w:p>
+    <w:p>
+      <w:r>
+        <w:t>A problem that came up later in design is that people often choose based on what they’ve had recently. A common exchange for a couple might go: “Do you want to have pizza?” “No, we had pizza on Tuesday” “No, it was definitely more than a week ago” or similarly. Being able to see a food history including dates you had items selected through the app would make such decisions less ambiguous, and could be quite helpful in the decision making process.</w:t>
       </w:r>
     </w:p>
     <w:p/>
@@ -277,22 +282,7 @@
       </w:r>
       <w:proofErr w:type="spellEnd"/>
       <w:r>
-        <w:t>,</w:t>
-      </w:r>
-      <w:r>
-        <w:t xml:space="preserve"> or as a swipe up or down,</w:t>
-      </w:r>
-      <w:r>
-        <w:t xml:space="preserve"> but believe a full </w:t>
-      </w:r>
-      <w:r>
-        <w:t xml:space="preserve">android style hamburger </w:t>
-      </w:r>
-      <w:r>
-        <w:t>menu would work better</w:t>
-      </w:r>
-      <w:r>
-        <w:t xml:space="preserve"> as we had come up with more problem scenarios, namely about the food history, and .</w:t>
+        <w:t>, or as a swipe up or down, but believe a full android style hamburger menu would work better as we had come up with more problem scenarios, namely about the food history.</w:t>
       </w:r>
     </w:p>
     <w:p>
@@ -354,6 +344,59 @@
       </w:r>
     </w:p>
     <w:p/>
+    <w:p>
+      <w:r>
+        <w:t>Following the blackboard design, we went on to mock-up more realistic looking designs. Starting with basic paint designs, then moving onto mockups made with hardcoded data in Android studio.</w:t>
+      </w:r>
+    </w:p>
+    <w:p>
+      <w:r>
+        <w:pict>
+          <v:shapetype id="_x0000_t75" coordsize="21600,21600" o:spt="75" o:preferrelative="t" path="m@4@5l@4@11@9@11@9@5xe" filled="f" stroked="f">
+            <v:stroke joinstyle="miter"/>
+            <v:formulas>
+              <v:f eqn="if lineDrawn pixelLineWidth 0"/>
+              <v:f eqn="sum @0 1 0"/>
+              <v:f eqn="sum 0 0 @1"/>
+              <v:f eqn="prod @2 1 2"/>
+              <v:f eqn="prod @3 21600 pixelWidth"/>
+              <v:f eqn="prod @3 21600 pixelHeight"/>
+              <v:f eqn="sum @0 0 1"/>
+              <v:f eqn="prod @6 1 2"/>
+              <v:f eqn="prod @7 21600 pixelWidth"/>
+              <v:f eqn="sum @8 21600 0"/>
+              <v:f eqn="prod @7 21600 pixelHeight"/>
+              <v:f eqn="sum @10 21600 0"/>
+            </v:formulas>
+            <v:path o:extrusionok="f" gradientshapeok="t" o:connecttype="rect"/>
+            <o:lock v:ext="edit" aspectratio="t"/>
+          </v:shapetype>
+          <v:shape id="_x0000_i1025" type="#_x0000_t75" style="width:180pt;height:321pt" o:bordertopcolor="yellow pure" o:borderleftcolor="yellow pure" o:borderbottomcolor="yellow pure" o:borderrightcolor="yellow pure">
+            <v:imagedata r:id="rId8" o:title="badMockup"/>
+            <w10:bordertop type="single" width="8"/>
+            <w10:borderleft type="single" width="8"/>
+            <w10:borderbottom type="single" width="8"/>
+            <w10:borderright type="single" width="8"/>
+          </v:shape>
+        </w:pict>
+      </w:r>
+      <w:r>
+        <w:tab/>
+      </w:r>
+      <w:r>
+        <w:pict>
+          <v:shape id="_x0000_i1026" type="#_x0000_t75" style="width:204pt;height:321pt" o:bordertopcolor="this" o:borderleftcolor="this" o:borderbottomcolor="this" o:borderrightcolor="this">
+            <v:imagedata r:id="rId9" o:title="HistoryMockup" croptop="2551f" cropbottom="4971f"/>
+            <w10:bordertop type="single" width="8"/>
+            <w10:borderleft type="single" width="8"/>
+            <w10:borderbottom type="single" width="8"/>
+            <w10:borderright type="single" width="8"/>
+          </v:shape>
+        </w:pict>
+      </w:r>
+      <w:bookmarkStart w:id="0" w:name="_GoBack"/>
+      <w:bookmarkEnd w:id="0"/>
+    </w:p>
     <w:p/>
     <w:p>
       <w:pPr>
@@ -458,12 +501,7 @@
         <w:t xml:space="preserve"> got hungr</w:t>
       </w:r>
       <w:r>
-        <w:t>ie</w:t>
-      </w:r>
-      <w:bookmarkStart w:id="0" w:name="_GoBack"/>
-      <w:bookmarkEnd w:id="0"/>
-      <w:r>
-        <w:t>r</w:t>
+        <w:t>ier</w:t>
       </w:r>
     </w:p>
     <w:sectPr>

</xml_diff>